<commit_message>
Update 2/24/2023 1:20PM EST
Updates as of 1:20PM EST on 2/24/2023.
</commit_message>
<xml_diff>
--- a/WAR CRIME PREVENTION SECURITY SYSTEMS/20230223 - MCE123 Technology Development - War Crime Prevention Security Systems - v1.0.0.24.docx
+++ b/WAR CRIME PREVENTION SECURITY SYSTEMS/20230223 - MCE123 Technology Development - War Crime Prevention Security Systems - v1.0.0.24.docx
@@ -209,7 +209,7 @@
           <w:sz w:val="28"/>
           <w:szCs w:val="28"/>
         </w:rPr>
-        <w:t>2/23/2023 2:54:36 PM</w:t>
+        <w:t>2/23/2023 7:27:58 PM</w:t>
       </w:r>
     </w:p>
     <w:p>
@@ -402,6 +402,14 @@
           <w:bCs/>
           <w:color w:val="FF0000"/>
         </w:rPr>
+        <w:t xml:space="preserve">THOUSAND </w:t>
+      </w:r>
+      <w:r>
+        <w:rPr>
+          <w:b/>
+          <w:bCs/>
+          <w:color w:val="FF0000"/>
+        </w:rPr>
         <w:t>ACTIVE-DUTY LAW ENFORCEMENT OFFICER</w:t>
       </w:r>
       <w:r>
@@ -427,6 +435,14 @@
           <w:color w:val="FF0000"/>
         </w:rPr>
         <w:t xml:space="preserve">TEN </w:t>
+      </w:r>
+      <w:r>
+        <w:rPr>
+          <w:b/>
+          <w:bCs/>
+          <w:color w:val="FF0000"/>
+        </w:rPr>
+        <w:t xml:space="preserve">THOUSAND </w:t>
       </w:r>
       <w:proofErr w:type="gramStart"/>
       <w:r>
@@ -1320,7 +1336,6 @@
       <w:r>
         <w:t xml:space="preserve"> </w:t>
       </w:r>
-      <w:proofErr w:type="gramStart"/>
       <w:r>
         <w:rPr>
           <w:b/>
@@ -1330,11 +1345,7 @@
         <w:t>OCCURS</w:t>
       </w:r>
       <w:r>
-        <w:t xml:space="preserve">,   </w:t>
-      </w:r>
-      <w:proofErr w:type="gramEnd"/>
-      <w:r>
-        <w:t xml:space="preserve">                                                                                         </w:t>
+        <w:t xml:space="preserve">,                                                                                            </w:t>
       </w:r>
       <w:r>
         <w:rPr>

</xml_diff>